<commit_message>
Udpates in Project Documents
updated figma design
</commit_message>
<xml_diff>
--- a/Main Project/Project Reports/Abstract/Abstract.docx
+++ b/Main Project/Project Reports/Abstract/Abstract.docx
@@ -1603,15 +1603,7 @@
           <w:sz w:val="24"/>
           <w:szCs w:val="24"/>
         </w:rPr>
-        <w:t>Communication and Support</w:t>
-      </w:r>
-      <w:r>
-        <w:rPr>
-          <w:rFonts w:ascii="Times New Roman" w:eastAsia="Times New Roman" w:hAnsi="Times New Roman" w:cs="Times New Roman"/>
-          <w:sz w:val="24"/>
-          <w:szCs w:val="24"/>
-        </w:rPr>
-        <w:t xml:space="preserve"> (Chatbot)</w:t>
+        <w:t>Separate Section for Organic Products</w:t>
       </w:r>
     </w:p>
     <w:p>
@@ -1635,7 +1627,7 @@
           <w:sz w:val="24"/>
           <w:szCs w:val="24"/>
         </w:rPr>
-        <w:t>Separate Section for Organic Products</w:t>
+        <w:t>Communication and Support</w:t>
       </w:r>
     </w:p>
     <w:p>
@@ -1968,14 +1960,6 @@
         </w:rPr>
         <w:t>and Support</w:t>
       </w:r>
-      <w:r>
-        <w:rPr>
-          <w:rFonts w:ascii="Times New Roman" w:eastAsia="Times New Roman" w:hAnsi="Times New Roman" w:cs="Times New Roman"/>
-          <w:sz w:val="24"/>
-          <w:szCs w:val="24"/>
-        </w:rPr>
-        <w:t xml:space="preserve"> (Chatbot)</w:t>
-      </w:r>
     </w:p>
     <w:p>
       <w:pPr>
@@ -2168,15 +2152,15 @@
           <w:sz w:val="24"/>
           <w:szCs w:val="24"/>
         </w:rPr>
+        <w:t xml:space="preserve">Product </w:t>
+      </w:r>
+      <w:r>
+        <w:rPr>
+          <w:rFonts w:ascii="Times New Roman" w:eastAsia="Times New Roman" w:hAnsi="Times New Roman" w:cs="Times New Roman"/>
+          <w:sz w:val="24"/>
+          <w:szCs w:val="24"/>
+        </w:rPr>
         <w:t>Search</w:t>
-      </w:r>
-      <w:r>
-        <w:rPr>
-          <w:rFonts w:ascii="Times New Roman" w:eastAsia="Times New Roman" w:hAnsi="Times New Roman" w:cs="Times New Roman"/>
-          <w:sz w:val="24"/>
-          <w:szCs w:val="24"/>
-        </w:rPr>
-        <w:t xml:space="preserve"> &amp; Filtering</w:t>
       </w:r>
     </w:p>
     <w:p>
@@ -2298,6 +2282,14 @@
         </w:rPr>
         <w:t>Invoice</w:t>
       </w:r>
+      <w:r>
+        <w:rPr>
+          <w:rFonts w:ascii="Times New Roman" w:eastAsia="Times New Roman" w:hAnsi="Times New Roman" w:cs="Times New Roman"/>
+          <w:sz w:val="24"/>
+          <w:szCs w:val="24"/>
+        </w:rPr>
+        <w:t xml:space="preserve"> Generation</w:t>
+      </w:r>
     </w:p>
     <w:p>
       <w:pPr>
@@ -2377,14 +2369,6 @@
           <w:szCs w:val="24"/>
         </w:rPr>
         <w:t>and Support</w:t>
-      </w:r>
-      <w:r>
-        <w:rPr>
-          <w:rFonts w:ascii="Times New Roman" w:eastAsia="Times New Roman" w:hAnsi="Times New Roman" w:cs="Times New Roman"/>
-          <w:sz w:val="24"/>
-          <w:szCs w:val="24"/>
-        </w:rPr>
-        <w:t xml:space="preserve"> (Chatbot)</w:t>
       </w:r>
     </w:p>
     <w:p>

</xml_diff>